<commit_message>
UPDATE JS add complement
</commit_message>
<xml_diff>
--- a/front/js-ENI.docx
+++ b/front/js-ENI.docx
@@ -25,6 +25,13 @@
     <w:p/>
     <w:sdt>
       <w:sdtPr>
+        <w:rPr>
+          <w:caps w:val="0"/>
+          <w:color w:val="auto"/>
+          <w:spacing w:val="0"/>
+          <w:sz w:val="20"/>
+          <w:szCs w:val="20"/>
+        </w:rPr>
         <w:id w:val="-286428057"/>
         <w:docPartObj>
           <w:docPartGallery w:val="Table of Contents"/>
@@ -35,11 +42,6 @@
         <w:rPr>
           <w:b/>
           <w:bCs/>
-          <w:caps w:val="0"/>
-          <w:color w:val="auto"/>
-          <w:spacing w:val="0"/>
-          <w:sz w:val="20"/>
-          <w:szCs w:val="20"/>
         </w:rPr>
       </w:sdtEndPr>
       <w:sdtContent>
@@ -465,32 +467,53 @@
         </w:numPr>
       </w:pPr>
       <w:r>
-        <w:rPr>
-          <w:rFonts w:eastAsiaTheme="minorHAnsi"/>
-          <w:sz w:val="22"/>
-          <w:szCs w:val="22"/>
-        </w:rPr>
+        <w:t xml:space="preserve">Il existe des objet disponible tel que Date, Math, </w:t>
+      </w:r>
+      <w:proofErr w:type="spellStart"/>
+      <w:proofErr w:type="gramStart"/>
+      <w:r>
+        <w:t>Array</w:t>
+      </w:r>
+      <w:proofErr w:type="spellEnd"/>
+      <w:r>
+        <w:t> ,</w:t>
+      </w:r>
+      <w:proofErr w:type="gramEnd"/>
+      <w:r>
+        <w:t xml:space="preserve"> Object, </w:t>
+      </w:r>
+      <w:proofErr w:type="spellStart"/>
+      <w:r>
+        <w:t>Function</w:t>
+      </w:r>
+      <w:proofErr w:type="spellEnd"/>
+      <w:r>
+        <w:t>, NaN…</w:t>
+      </w:r>
+    </w:p>
+    <w:p>
+      <w:r>
         <w:drawing>
-          <wp:anchor distT="0" distB="0" distL="114300" distR="114300" simplePos="0" relativeHeight="251658240" behindDoc="0" locked="0" layoutInCell="1" allowOverlap="1" wp14:anchorId="529F625E" wp14:editId="1CB4FC09">
+          <wp:anchor distT="0" distB="0" distL="114300" distR="114300" simplePos="0" relativeHeight="251665408" behindDoc="0" locked="0" layoutInCell="1" allowOverlap="1" wp14:anchorId="5B5AAF54" wp14:editId="7B27BAC6">
             <wp:simplePos x="0" y="0"/>
-            <wp:positionH relativeFrom="column">
-              <wp:posOffset>4586605</wp:posOffset>
+            <wp:positionH relativeFrom="margin">
+              <wp:align>right</wp:align>
             </wp:positionH>
             <wp:positionV relativeFrom="paragraph">
-              <wp:posOffset>231775</wp:posOffset>
+              <wp:posOffset>8890</wp:posOffset>
             </wp:positionV>
-            <wp:extent cx="1381318" cy="314369"/>
-            <wp:effectExtent l="0" t="0" r="9525" b="9525"/>
+            <wp:extent cx="3276600" cy="363220"/>
+            <wp:effectExtent l="0" t="0" r="0" b="0"/>
             <wp:wrapThrough wrapText="bothSides">
               <wp:wrapPolygon edited="0">
                 <wp:start x="0" y="0"/>
-                <wp:lineTo x="0" y="20945"/>
-                <wp:lineTo x="21451" y="20945"/>
-                <wp:lineTo x="21451" y="0"/>
+                <wp:lineTo x="0" y="20392"/>
+                <wp:lineTo x="21474" y="20392"/>
+                <wp:lineTo x="21474" y="0"/>
                 <wp:lineTo x="0" y="0"/>
               </wp:wrapPolygon>
             </wp:wrapThrough>
-            <wp:docPr id="2" name="Image 2"/>
+            <wp:docPr id="8" name="Image 8" descr="Une image contenant texte&#10;&#10;Description générée automatiquement"/>
             <wp:cNvGraphicFramePr>
               <a:graphicFrameLocks xmlns:a="http://schemas.openxmlformats.org/drawingml/2006/main" noChangeAspect="1"/>
             </wp:cNvGraphicFramePr>
@@ -498,7 +521,7 @@
               <a:graphicData uri="http://schemas.openxmlformats.org/drawingml/2006/picture">
                 <pic:pic xmlns:pic="http://schemas.openxmlformats.org/drawingml/2006/picture">
                   <pic:nvPicPr>
-                    <pic:cNvPr id="1" name=""/>
+                    <pic:cNvPr id="8" name="Image 8" descr="Une image contenant texte&#10;&#10;Description générée automatiquement"/>
                     <pic:cNvPicPr/>
                   </pic:nvPicPr>
                   <pic:blipFill>
@@ -516,7 +539,77 @@
                   <pic:spPr>
                     <a:xfrm>
                       <a:off x="0" y="0"/>
-                      <a:ext cx="1381318" cy="314369"/>
+                      <a:ext cx="3276600" cy="363220"/>
+                    </a:xfrm>
+                    <a:prstGeom prst="rect">
+                      <a:avLst/>
+                    </a:prstGeom>
+                  </pic:spPr>
+                </pic:pic>
+              </a:graphicData>
+            </a:graphic>
+            <wp14:sizeRelH relativeFrom="margin">
+              <wp14:pctWidth>0</wp14:pctWidth>
+            </wp14:sizeRelH>
+            <wp14:sizeRelV relativeFrom="margin">
+              <wp14:pctHeight>0</wp14:pctHeight>
+            </wp14:sizeRelV>
+          </wp:anchor>
+        </w:drawing>
+      </w:r>
+      <w:r>
+        <w:t>Pour déclarer une variable dont le type est définie en fonction de son utilisation :</w:t>
+      </w:r>
+    </w:p>
+    <w:p>
+      <w:r>
+        <w:drawing>
+          <wp:anchor distT="0" distB="0" distL="114300" distR="114300" simplePos="0" relativeHeight="251666432" behindDoc="0" locked="0" layoutInCell="1" allowOverlap="1" wp14:anchorId="54365730" wp14:editId="00EE2437">
+            <wp:simplePos x="0" y="0"/>
+            <wp:positionH relativeFrom="margin">
+              <wp:align>right</wp:align>
+            </wp:positionH>
+            <wp:positionV relativeFrom="paragraph">
+              <wp:posOffset>10795</wp:posOffset>
+            </wp:positionV>
+            <wp:extent cx="4629150" cy="469284"/>
+            <wp:effectExtent l="0" t="0" r="0" b="6985"/>
+            <wp:wrapThrough wrapText="bothSides">
+              <wp:wrapPolygon edited="0">
+                <wp:start x="0" y="0"/>
+                <wp:lineTo x="0" y="21045"/>
+                <wp:lineTo x="21511" y="21045"/>
+                <wp:lineTo x="21511" y="0"/>
+                <wp:lineTo x="0" y="0"/>
+              </wp:wrapPolygon>
+            </wp:wrapThrough>
+            <wp:docPr id="9" name="Image 9"/>
+            <wp:cNvGraphicFramePr>
+              <a:graphicFrameLocks xmlns:a="http://schemas.openxmlformats.org/drawingml/2006/main" noChangeAspect="1"/>
+            </wp:cNvGraphicFramePr>
+            <a:graphic xmlns:a="http://schemas.openxmlformats.org/drawingml/2006/main">
+              <a:graphicData uri="http://schemas.openxmlformats.org/drawingml/2006/picture">
+                <pic:pic xmlns:pic="http://schemas.openxmlformats.org/drawingml/2006/picture">
+                  <pic:nvPicPr>
+                    <pic:cNvPr id="1" name=""/>
+                    <pic:cNvPicPr/>
+                  </pic:nvPicPr>
+                  <pic:blipFill>
+                    <a:blip r:embed="rId7">
+                      <a:extLst>
+                        <a:ext uri="{28A0092B-C50C-407E-A947-70E740481C1C}">
+                          <a14:useLocalDpi xmlns:a14="http://schemas.microsoft.com/office/drawing/2010/main" val="0"/>
+                        </a:ext>
+                      </a:extLst>
+                    </a:blip>
+                    <a:stretch>
+                      <a:fillRect/>
+                    </a:stretch>
+                  </pic:blipFill>
+                  <pic:spPr>
+                    <a:xfrm>
+                      <a:off x="0" y="0"/>
+                      <a:ext cx="4629150" cy="469284"/>
                     </a:xfrm>
                     <a:prstGeom prst="rect">
                       <a:avLst/>
@@ -529,57 +622,127 @@
         </w:drawing>
       </w:r>
       <w:r>
-        <w:t xml:space="preserve">Il existe des objet disponible tel que Date, Math, </w:t>
+        <w:t>Il existe une valeur</w:t>
+      </w:r>
+      <w:r>
+        <w:rPr>
+          <w:b/>
+          <w:bCs/>
+        </w:rPr>
+        <w:t xml:space="preserve"> </w:t>
       </w:r>
       <w:proofErr w:type="spellStart"/>
-      <w:proofErr w:type="gramStart"/>
-      <w:r>
-        <w:t>Array</w:t>
+      <w:r>
+        <w:rPr>
+          <w:b/>
+          <w:bCs/>
+        </w:rPr>
+        <w:t>indefined</w:t>
       </w:r>
       <w:proofErr w:type="spellEnd"/>
       <w:r>
-        <w:t> ,</w:t>
-      </w:r>
-      <w:proofErr w:type="gramEnd"/>
-      <w:r>
-        <w:t xml:space="preserve"> Object, </w:t>
-      </w:r>
-      <w:proofErr w:type="spellStart"/>
-      <w:r>
-        <w:t>Function</w:t>
-      </w:r>
-      <w:proofErr w:type="spellEnd"/>
-      <w:r>
-        <w:t>, NaN…</w:t>
+        <w:t xml:space="preserve"> quand une variable à été déclarer mais non initialisé</w:t>
       </w:r>
     </w:p>
     <w:p>
       <w:r>
-        <w:t>Pour déclarer une variable dont le type est définie en fonction de son utilisation :</w:t>
+        <w:drawing>
+          <wp:anchor distT="0" distB="0" distL="114300" distR="114300" simplePos="0" relativeHeight="251667456" behindDoc="0" locked="0" layoutInCell="1" allowOverlap="1" wp14:anchorId="7AFA1CB0" wp14:editId="21572C46">
+            <wp:simplePos x="0" y="0"/>
+            <wp:positionH relativeFrom="margin">
+              <wp:posOffset>3857625</wp:posOffset>
+            </wp:positionH>
+            <wp:positionV relativeFrom="paragraph">
+              <wp:posOffset>6350</wp:posOffset>
+            </wp:positionV>
+            <wp:extent cx="2781300" cy="458470"/>
+            <wp:effectExtent l="0" t="0" r="0" b="0"/>
+            <wp:wrapThrough wrapText="bothSides">
+              <wp:wrapPolygon edited="0">
+                <wp:start x="0" y="0"/>
+                <wp:lineTo x="0" y="20643"/>
+                <wp:lineTo x="21452" y="20643"/>
+                <wp:lineTo x="21452" y="0"/>
+                <wp:lineTo x="0" y="0"/>
+              </wp:wrapPolygon>
+            </wp:wrapThrough>
+            <wp:docPr id="10" name="Image 10" descr="Une image contenant texte, périphérique, mètre&#10;&#10;Description générée automatiquement"/>
+            <wp:cNvGraphicFramePr>
+              <a:graphicFrameLocks xmlns:a="http://schemas.openxmlformats.org/drawingml/2006/main" noChangeAspect="1"/>
+            </wp:cNvGraphicFramePr>
+            <a:graphic xmlns:a="http://schemas.openxmlformats.org/drawingml/2006/main">
+              <a:graphicData uri="http://schemas.openxmlformats.org/drawingml/2006/picture">
+                <pic:pic xmlns:pic="http://schemas.openxmlformats.org/drawingml/2006/picture">
+                  <pic:nvPicPr>
+                    <pic:cNvPr id="10" name="Image 10" descr="Une image contenant texte, périphérique, mètre&#10;&#10;Description générée automatiquement"/>
+                    <pic:cNvPicPr/>
+                  </pic:nvPicPr>
+                  <pic:blipFill>
+                    <a:blip r:embed="rId8">
+                      <a:extLst>
+                        <a:ext uri="{28A0092B-C50C-407E-A947-70E740481C1C}">
+                          <a14:useLocalDpi xmlns:a14="http://schemas.microsoft.com/office/drawing/2010/main" val="0"/>
+                        </a:ext>
+                      </a:extLst>
+                    </a:blip>
+                    <a:stretch>
+                      <a:fillRect/>
+                    </a:stretch>
+                  </pic:blipFill>
+                  <pic:spPr>
+                    <a:xfrm>
+                      <a:off x="0" y="0"/>
+                      <a:ext cx="2781300" cy="458470"/>
+                    </a:xfrm>
+                    <a:prstGeom prst="rect">
+                      <a:avLst/>
+                    </a:prstGeom>
+                  </pic:spPr>
+                </pic:pic>
+              </a:graphicData>
+            </a:graphic>
+            <wp14:sizeRelH relativeFrom="margin">
+              <wp14:pctWidth>0</wp14:pctWidth>
+            </wp14:sizeRelH>
+            <wp14:sizeRelV relativeFrom="margin">
+              <wp14:pctHeight>0</wp14:pctHeight>
+            </wp14:sizeRelV>
+          </wp:anchor>
+        </w:drawing>
+      </w:r>
+      <w:r>
+        <w:t>Attention pour tester une égalité strict on utilise === et pour l’inégalité exact</w:t>
+      </w:r>
+      <w:proofErr w:type="gramStart"/>
+      <w:r>
+        <w:t> !=</w:t>
+      </w:r>
+      <w:proofErr w:type="gramEnd"/>
+      <w:r>
+        <w:t>=</w:t>
+      </w:r>
+      <w:r>
+        <w:rPr>
+          <w:noProof/>
+        </w:rPr>
+        <w:t xml:space="preserve"> </w:t>
       </w:r>
     </w:p>
     <w:p>
-      <w:pPr>
-        <w:pStyle w:val="Titre2"/>
-      </w:pPr>
-      <w:bookmarkStart w:id="2" w:name="_Toc75013739"/>
-      <w:r>
-        <w:t>Les fonctions</w:t>
-      </w:r>
-      <w:bookmarkEnd w:id="2"/>
-    </w:p>
-    <w:p>
-      <w:r>
+      <w:r>
+        <w:rPr>
+          <w:noProof/>
+        </w:rPr>
         <w:drawing>
-          <wp:anchor distT="0" distB="0" distL="114300" distR="114300" simplePos="0" relativeHeight="251659264" behindDoc="0" locked="0" layoutInCell="1" allowOverlap="1" wp14:anchorId="1DC00E22" wp14:editId="4A1789D5">
+          <wp:anchor distT="0" distB="0" distL="114300" distR="114300" simplePos="0" relativeHeight="251659264" behindDoc="0" locked="0" layoutInCell="1" allowOverlap="1" wp14:anchorId="1DC00E22" wp14:editId="3C8241E4">
             <wp:simplePos x="0" y="0"/>
-            <wp:positionH relativeFrom="column">
-              <wp:posOffset>0</wp:posOffset>
+            <wp:positionH relativeFrom="margin">
+              <wp:align>right</wp:align>
             </wp:positionH>
             <wp:positionV relativeFrom="paragraph">
-              <wp:posOffset>67945</wp:posOffset>
+              <wp:posOffset>294005</wp:posOffset>
             </wp:positionV>
-            <wp:extent cx="3333750" cy="662851"/>
+            <wp:extent cx="3333750" cy="662305"/>
             <wp:effectExtent l="0" t="0" r="0" b="4445"/>
             <wp:wrapThrough wrapText="bothSides">
               <wp:wrapPolygon edited="0">
@@ -602,7 +765,7 @@
                     <pic:cNvPicPr/>
                   </pic:nvPicPr>
                   <pic:blipFill>
-                    <a:blip r:embed="rId7">
+                    <a:blip r:embed="rId9">
                       <a:extLst>
                         <a:ext uri="{28A0092B-C50C-407E-A947-70E740481C1C}">
                           <a14:useLocalDpi xmlns:a14="http://schemas.microsoft.com/office/drawing/2010/main" val="0"/>
@@ -616,7 +779,7 @@
                   <pic:spPr>
                     <a:xfrm>
                       <a:off x="0" y="0"/>
-                      <a:ext cx="3333750" cy="662851"/>
+                      <a:ext cx="3333750" cy="662305"/>
                     </a:xfrm>
                     <a:prstGeom prst="rect">
                       <a:avLst/>
@@ -629,91 +792,34 @@
         </w:drawing>
       </w:r>
     </w:p>
-    <w:p/>
     <w:p>
-      <w:r>
+      <w:pPr>
+        <w:pStyle w:val="Titre2"/>
+      </w:pPr>
+      <w:bookmarkStart w:id="2" w:name="_Toc75013739"/>
+      <w:r>
+        <w:t>Les fonctions</w:t>
+      </w:r>
+      <w:bookmarkEnd w:id="2"/>
+    </w:p>
+    <w:p/>
+    <w:p/>
+    <w:p>
+      <w:pPr>
+        <w:pStyle w:val="Titre2"/>
+      </w:pPr>
+      <w:r>
+        <w:rPr>
+          <w:noProof/>
+        </w:rPr>
         <w:drawing>
-          <wp:anchor distT="0" distB="0" distL="114300" distR="114300" simplePos="0" relativeHeight="251660288" behindDoc="0" locked="0" layoutInCell="1" allowOverlap="1" wp14:anchorId="38D86404" wp14:editId="4A121259">
+          <wp:anchor distT="0" distB="0" distL="114300" distR="114300" simplePos="0" relativeHeight="251661312" behindDoc="0" locked="0" layoutInCell="1" allowOverlap="1" wp14:anchorId="43C00865" wp14:editId="47A563EB">
             <wp:simplePos x="0" y="0"/>
-            <wp:positionH relativeFrom="column">
-              <wp:posOffset>3724275</wp:posOffset>
+            <wp:positionH relativeFrom="margin">
+              <wp:posOffset>3295650</wp:posOffset>
             </wp:positionH>
             <wp:positionV relativeFrom="paragraph">
-              <wp:posOffset>280035</wp:posOffset>
-            </wp:positionV>
-            <wp:extent cx="2466975" cy="565349"/>
-            <wp:effectExtent l="0" t="0" r="0" b="6350"/>
-            <wp:wrapThrough wrapText="bothSides">
-              <wp:wrapPolygon edited="0">
-                <wp:start x="0" y="0"/>
-                <wp:lineTo x="0" y="21115"/>
-                <wp:lineTo x="21350" y="21115"/>
-                <wp:lineTo x="21350" y="0"/>
-                <wp:lineTo x="0" y="0"/>
-              </wp:wrapPolygon>
-            </wp:wrapThrough>
-            <wp:docPr id="3" name="Image 3"/>
-            <wp:cNvGraphicFramePr>
-              <a:graphicFrameLocks xmlns:a="http://schemas.openxmlformats.org/drawingml/2006/main" noChangeAspect="1"/>
-            </wp:cNvGraphicFramePr>
-            <a:graphic xmlns:a="http://schemas.openxmlformats.org/drawingml/2006/main">
-              <a:graphicData uri="http://schemas.openxmlformats.org/drawingml/2006/picture">
-                <pic:pic xmlns:pic="http://schemas.openxmlformats.org/drawingml/2006/picture">
-                  <pic:nvPicPr>
-                    <pic:cNvPr id="1" name=""/>
-                    <pic:cNvPicPr/>
-                  </pic:nvPicPr>
-                  <pic:blipFill>
-                    <a:blip r:embed="rId8">
-                      <a:extLst>
-                        <a:ext uri="{28A0092B-C50C-407E-A947-70E740481C1C}">
-                          <a14:useLocalDpi xmlns:a14="http://schemas.microsoft.com/office/drawing/2010/main" val="0"/>
-                        </a:ext>
-                      </a:extLst>
-                    </a:blip>
-                    <a:stretch>
-                      <a:fillRect/>
-                    </a:stretch>
-                  </pic:blipFill>
-                  <pic:spPr>
-                    <a:xfrm>
-                      <a:off x="0" y="0"/>
-                      <a:ext cx="2466975" cy="565349"/>
-                    </a:xfrm>
-                    <a:prstGeom prst="rect">
-                      <a:avLst/>
-                    </a:prstGeom>
-                  </pic:spPr>
-                </pic:pic>
-              </a:graphicData>
-            </a:graphic>
-          </wp:anchor>
-        </w:drawing>
-      </w:r>
-    </w:p>
-    <w:p>
-      <w:r>
-        <w:t>Attention pour tester une égalité strict on utilise === et pour l’inégalité exact</w:t>
-      </w:r>
-      <w:proofErr w:type="gramStart"/>
-      <w:r>
-        <w:t> !=</w:t>
-      </w:r>
-      <w:proofErr w:type="gramEnd"/>
-      <w:r>
-        <w:t>=</w:t>
-      </w:r>
-    </w:p>
-    <w:p>
-      <w:r>
-        <w:drawing>
-          <wp:anchor distT="0" distB="0" distL="114300" distR="114300" simplePos="0" relativeHeight="251661312" behindDoc="0" locked="0" layoutInCell="1" allowOverlap="1" wp14:anchorId="43C00865" wp14:editId="2D328460">
-            <wp:simplePos x="0" y="0"/>
-            <wp:positionH relativeFrom="column">
-              <wp:posOffset>2047875</wp:posOffset>
-            </wp:positionH>
-            <wp:positionV relativeFrom="paragraph">
-              <wp:posOffset>278765</wp:posOffset>
+              <wp:posOffset>49530</wp:posOffset>
             </wp:positionV>
             <wp:extent cx="1096372" cy="1247775"/>
             <wp:effectExtent l="0" t="0" r="8890" b="0"/>
@@ -738,7 +844,7 @@
                     <pic:cNvPicPr/>
                   </pic:nvPicPr>
                   <pic:blipFill>
-                    <a:blip r:embed="rId9">
+                    <a:blip r:embed="rId10">
                       <a:extLst>
                         <a:ext uri="{28A0092B-C50C-407E-A947-70E740481C1C}">
                           <a14:useLocalDpi xmlns:a14="http://schemas.microsoft.com/office/drawing/2010/main" val="0"/>
@@ -764,31 +870,26 @@
           </wp:anchor>
         </w:drawing>
       </w:r>
+      <w:r>
+        <w:t>Les structures de code</w:t>
+      </w:r>
     </w:p>
+    <w:p/>
+    <w:p/>
+    <w:p/>
     <w:p>
-      <w:pPr>
-        <w:pStyle w:val="Titre2"/>
-      </w:pPr>
-      <w:r>
-        <w:t>Les structures de code</w:t>
-      </w:r>
-    </w:p>
-    <w:p/>
-    <w:p/>
-    <w:p/>
-    <w:p>
-      <w:pPr>
-        <w:pStyle w:val="Titre2"/>
-      </w:pPr>
-      <w:r>
+      <w:r>
+        <w:rPr>
+          <w:noProof/>
+        </w:rPr>
         <w:drawing>
-          <wp:anchor distT="0" distB="0" distL="114300" distR="114300" simplePos="0" relativeHeight="251662336" behindDoc="0" locked="0" layoutInCell="1" allowOverlap="1" wp14:anchorId="2B8BE662" wp14:editId="41842BC6">
+          <wp:anchor distT="0" distB="0" distL="114300" distR="114300" simplePos="0" relativeHeight="251662336" behindDoc="0" locked="0" layoutInCell="1" allowOverlap="1" wp14:anchorId="2B8BE662" wp14:editId="64972A3E">
             <wp:simplePos x="0" y="0"/>
-            <wp:positionH relativeFrom="column">
-              <wp:posOffset>2028825</wp:posOffset>
+            <wp:positionH relativeFrom="margin">
+              <wp:posOffset>-92075</wp:posOffset>
             </wp:positionH>
             <wp:positionV relativeFrom="paragraph">
-              <wp:posOffset>47625</wp:posOffset>
+              <wp:posOffset>295910</wp:posOffset>
             </wp:positionV>
             <wp:extent cx="4141097" cy="1571625"/>
             <wp:effectExtent l="0" t="0" r="0" b="0"/>
@@ -813,7 +914,7 @@
                     <pic:cNvPicPr/>
                   </pic:nvPicPr>
                   <pic:blipFill>
-                    <a:blip r:embed="rId10">
+                    <a:blip r:embed="rId11">
                       <a:extLst>
                         <a:ext uri="{28A0092B-C50C-407E-A947-70E740481C1C}">
                           <a14:useLocalDpi xmlns:a14="http://schemas.microsoft.com/office/drawing/2010/main" val="0"/>
@@ -839,24 +940,129 @@
           </wp:anchor>
         </w:drawing>
       </w:r>
+    </w:p>
+    <w:p>
+      <w:pPr>
+        <w:pStyle w:val="Titre2"/>
+      </w:pPr>
       <w:r>
         <w:t>Les objets disponible</w:t>
       </w:r>
     </w:p>
     <w:p/>
-    <w:p/>
-    <w:p/>
-    <w:p/>
     <w:p>
-      <w:r>
+      <w:pPr>
+        <w:rPr>
+          <w:i/>
+          <w:iCs/>
+        </w:rPr>
+      </w:pPr>
+    </w:p>
+    <w:p>
+      <w:pPr>
+        <w:rPr>
+          <w:i/>
+          <w:iCs/>
+        </w:rPr>
+      </w:pPr>
+      <w:r>
+        <w:rPr>
+          <w:i/>
+          <w:iCs/>
+        </w:rPr>
         <w:drawing>
-          <wp:anchor distT="0" distB="0" distL="114300" distR="114300" simplePos="0" relativeHeight="251663360" behindDoc="0" locked="0" layoutInCell="1" allowOverlap="1" wp14:anchorId="731CA8C9" wp14:editId="79BB84E6">
+          <wp:anchor distT="0" distB="0" distL="114300" distR="114300" simplePos="0" relativeHeight="251664384" behindDoc="0" locked="0" layoutInCell="1" allowOverlap="1" wp14:anchorId="755CA3BA" wp14:editId="7F690BC2">
+            <wp:simplePos x="0" y="0"/>
+            <wp:positionH relativeFrom="margin">
+              <wp:posOffset>3076575</wp:posOffset>
+            </wp:positionH>
+            <wp:positionV relativeFrom="paragraph">
+              <wp:posOffset>304165</wp:posOffset>
+            </wp:positionV>
+            <wp:extent cx="3600450" cy="1716566"/>
+            <wp:effectExtent l="0" t="0" r="0" b="0"/>
+            <wp:wrapThrough wrapText="bothSides">
+              <wp:wrapPolygon edited="0">
+                <wp:start x="0" y="0"/>
+                <wp:lineTo x="0" y="21336"/>
+                <wp:lineTo x="21486" y="21336"/>
+                <wp:lineTo x="21486" y="0"/>
+                <wp:lineTo x="0" y="0"/>
+              </wp:wrapPolygon>
+            </wp:wrapThrough>
+            <wp:docPr id="7" name="Image 7" descr="Une image contenant texte&#10;&#10;Description générée automatiquement"/>
+            <wp:cNvGraphicFramePr>
+              <a:graphicFrameLocks xmlns:a="http://schemas.openxmlformats.org/drawingml/2006/main" noChangeAspect="1"/>
+            </wp:cNvGraphicFramePr>
+            <a:graphic xmlns:a="http://schemas.openxmlformats.org/drawingml/2006/main">
+              <a:graphicData uri="http://schemas.openxmlformats.org/drawingml/2006/picture">
+                <pic:pic xmlns:pic="http://schemas.openxmlformats.org/drawingml/2006/picture">
+                  <pic:nvPicPr>
+                    <pic:cNvPr id="7" name="Image 7" descr="Une image contenant texte&#10;&#10;Description générée automatiquement"/>
+                    <pic:cNvPicPr/>
+                  </pic:nvPicPr>
+                  <pic:blipFill>
+                    <a:blip r:embed="rId12">
+                      <a:extLst>
+                        <a:ext uri="{28A0092B-C50C-407E-A947-70E740481C1C}">
+                          <a14:useLocalDpi xmlns:a14="http://schemas.microsoft.com/office/drawing/2010/main" val="0"/>
+                        </a:ext>
+                      </a:extLst>
+                    </a:blip>
+                    <a:stretch>
+                      <a:fillRect/>
+                    </a:stretch>
+                  </pic:blipFill>
+                  <pic:spPr>
+                    <a:xfrm>
+                      <a:off x="0" y="0"/>
+                      <a:ext cx="3600450" cy="1716566"/>
+                    </a:xfrm>
+                    <a:prstGeom prst="rect">
+                      <a:avLst/>
+                    </a:prstGeom>
+                  </pic:spPr>
+                </pic:pic>
+              </a:graphicData>
+            </a:graphic>
+          </wp:anchor>
+        </w:drawing>
+      </w:r>
+      <w:r>
+        <w:rPr>
+          <w:i/>
+          <w:iCs/>
+        </w:rPr>
+        <w:t>Exemple d’utilisation</w:t>
+      </w:r>
+    </w:p>
+    <w:p/>
+    <w:p/>
+    <w:p/>
+    <w:p/>
+    <w:p/>
+    <w:p>
+      <w:pPr>
+        <w:pStyle w:val="Titre2"/>
+      </w:pPr>
+      <w:r>
+        <w:lastRenderedPageBreak/>
+        <w:t>Les tableaux</w:t>
+      </w:r>
+    </w:p>
+    <w:p>
+      <w:r>
+        <w:rPr>
+          <w:noProof/>
+        </w:rPr>
+        <w:drawing>
+          <wp:anchor distT="0" distB="0" distL="114300" distR="114300" simplePos="0" relativeHeight="251663360" behindDoc="0" locked="0" layoutInCell="1" allowOverlap="1" wp14:anchorId="731CA8C9" wp14:editId="7523DD97">
             <wp:simplePos x="0" y="0"/>
             <wp:positionH relativeFrom="column">
-              <wp:posOffset>2038350</wp:posOffset>
+              <wp:posOffset>9525</wp:posOffset>
             </wp:positionH>
             <wp:positionV relativeFrom="paragraph">
-              <wp:posOffset>289560</wp:posOffset>
+              <wp:posOffset>167640</wp:posOffset>
             </wp:positionV>
             <wp:extent cx="3419475" cy="1486203"/>
             <wp:effectExtent l="0" t="0" r="0" b="0"/>
@@ -881,7 +1087,7 @@
                     <pic:cNvPicPr/>
                   </pic:nvPicPr>
                   <pic:blipFill>
-                    <a:blip r:embed="rId11">
+                    <a:blip r:embed="rId13">
                       <a:extLst>
                         <a:ext uri="{28A0092B-C50C-407E-A947-70E740481C1C}">
                           <a14:useLocalDpi xmlns:a14="http://schemas.microsoft.com/office/drawing/2010/main" val="0"/>
@@ -908,15 +1114,6 @@
         </w:drawing>
       </w:r>
     </w:p>
-    <w:p>
-      <w:pPr>
-        <w:pStyle w:val="Titre2"/>
-      </w:pPr>
-      <w:r>
-        <w:t>Les tableaux</w:t>
-      </w:r>
-    </w:p>
-    <w:p/>
     <w:p/>
     <w:p/>
     <w:p/>

</xml_diff>

<commit_message>
UPDATE promise & callback JS
</commit_message>
<xml_diff>
--- a/front/js-ENI.docx
+++ b/front/js-ENI.docx
@@ -3573,6 +3573,9 @@
         <w:jc w:val="center"/>
       </w:pPr>
       <w:r>
+        <w:rPr>
+          <w:noProof/>
+        </w:rPr>
         <w:drawing>
           <wp:anchor distT="0" distB="0" distL="114300" distR="114300" simplePos="0" relativeHeight="251670528" behindDoc="0" locked="0" layoutInCell="1" allowOverlap="1" wp14:anchorId="38477A69" wp14:editId="6FFEC55F">
             <wp:simplePos x="0" y="0"/>
@@ -3666,6 +3669,9 @@
     </w:p>
     <w:p>
       <w:r>
+        <w:rPr>
+          <w:noProof/>
+        </w:rPr>
         <w:drawing>
           <wp:anchor distT="0" distB="0" distL="114300" distR="114300" simplePos="0" relativeHeight="251672576" behindDoc="0" locked="0" layoutInCell="1" allowOverlap="1" wp14:anchorId="11790202" wp14:editId="071A4CB1">
             <wp:simplePos x="0" y="0"/>
@@ -3731,6 +3737,9 @@
         </w:drawing>
       </w:r>
       <w:r>
+        <w:rPr>
+          <w:noProof/>
+        </w:rPr>
         <w:drawing>
           <wp:anchor distT="0" distB="0" distL="114300" distR="114300" simplePos="0" relativeHeight="251673600" behindDoc="0" locked="0" layoutInCell="1" allowOverlap="1" wp14:anchorId="404A42C9" wp14:editId="1F3A7EA7">
             <wp:simplePos x="0" y="0"/>
@@ -3816,6 +3825,9 @@
         </w:rPr>
       </w:pPr>
       <w:r>
+        <w:rPr>
+          <w:noProof/>
+        </w:rPr>
         <w:drawing>
           <wp:anchor distT="0" distB="0" distL="114300" distR="114300" simplePos="0" relativeHeight="251674624" behindDoc="0" locked="0" layoutInCell="1" allowOverlap="1" wp14:anchorId="6D3DE68E" wp14:editId="186BEAC9">
             <wp:simplePos x="0" y="0"/>
@@ -3888,6 +3900,9 @@
     <w:p/>
     <w:p>
       <w:r>
+        <w:rPr>
+          <w:noProof/>
+        </w:rPr>
         <w:drawing>
           <wp:anchor distT="0" distB="0" distL="114300" distR="114300" simplePos="0" relativeHeight="251675648" behindDoc="0" locked="0" layoutInCell="1" allowOverlap="1" wp14:anchorId="7CAD3AA9" wp14:editId="1D5E8FA9">
             <wp:simplePos x="0" y="0"/>
@@ -3978,6 +3993,7 @@
         <w:rPr>
           <w:i/>
           <w:iCs/>
+          <w:noProof/>
         </w:rPr>
         <w:drawing>
           <wp:anchor distT="0" distB="0" distL="114300" distR="114300" simplePos="0" relativeHeight="251676672" behindDoc="0" locked="0" layoutInCell="1" allowOverlap="1" wp14:anchorId="257A054C" wp14:editId="1EA5EA3B">
@@ -4044,6 +4060,9 @@
         </w:drawing>
       </w:r>
       <w:r>
+        <w:rPr>
+          <w:noProof/>
+        </w:rPr>
         <w:drawing>
           <wp:inline distT="0" distB="0" distL="0" distR="0" wp14:anchorId="794B75D2" wp14:editId="3814948D">
             <wp:extent cx="6393171" cy="2475781"/>
@@ -4141,6 +4160,7 @@
         <w:rPr>
           <w:i/>
           <w:iCs/>
+          <w:noProof/>
         </w:rPr>
         <w:drawing>
           <wp:inline distT="0" distB="0" distL="0" distR="0" wp14:anchorId="79885654" wp14:editId="7E64BC23">
@@ -4212,6 +4232,7 @@
         <w:rPr>
           <w:i/>
           <w:iCs/>
+          <w:noProof/>
         </w:rPr>
         <w:drawing>
           <wp:inline distT="0" distB="0" distL="0" distR="0" wp14:anchorId="138B924E" wp14:editId="196E45A4">
@@ -4257,6 +4278,9 @@
     </w:p>
     <w:p>
       <w:r>
+        <w:rPr>
+          <w:noProof/>
+        </w:rPr>
         <w:drawing>
           <wp:inline distT="0" distB="0" distL="0" distR="0" wp14:anchorId="240B79A6" wp14:editId="215210AF">
             <wp:extent cx="2863970" cy="719242"/>
@@ -4294,8 +4318,554 @@
         </w:drawing>
       </w:r>
     </w:p>
+    <w:p>
+      <w:pPr>
+        <w:pStyle w:val="Titre2"/>
+      </w:pPr>
+      <w:r>
+        <w:t>La spécialisation des méthodes et les closures</w:t>
+      </w:r>
+    </w:p>
+    <w:p>
+      <w:r>
+        <w:t xml:space="preserve">On ne peut pas utiliser la surcharge de méthode en javascript, on utilisera l’encapsulation pour le faire : il faudra déclarer plusieurs variantes, mais ce n’est pas </w:t>
+      </w:r>
+      <w:proofErr w:type="spellStart"/>
+      <w:r>
+        <w:t>dutout</w:t>
+      </w:r>
+      <w:proofErr w:type="spellEnd"/>
+      <w:r>
+        <w:t xml:space="preserve"> pratique (maintenance, taille de code </w:t>
+      </w:r>
+      <w:proofErr w:type="spellStart"/>
+      <w:r>
+        <w:t>etc</w:t>
+      </w:r>
+      <w:proofErr w:type="spellEnd"/>
+      <w:r>
+        <w:t>)</w:t>
+      </w:r>
+    </w:p>
+    <w:p>
+      <w:pPr>
+        <w:jc w:val="center"/>
+      </w:pPr>
+      <w:r>
+        <w:drawing>
+          <wp:inline distT="0" distB="0" distL="0" distR="0" wp14:anchorId="5BEB1022" wp14:editId="6FBA164A">
+            <wp:extent cx="5284992" cy="1630392"/>
+            <wp:effectExtent l="0" t="0" r="0" b="8255"/>
+            <wp:docPr id="3" name="Image 3" descr="Une image contenant texte&#10;&#10;Description générée automatiquement"/>
+            <wp:cNvGraphicFramePr>
+              <a:graphicFrameLocks xmlns:a="http://schemas.openxmlformats.org/drawingml/2006/main" noChangeAspect="1"/>
+            </wp:cNvGraphicFramePr>
+            <a:graphic xmlns:a="http://schemas.openxmlformats.org/drawingml/2006/main">
+              <a:graphicData uri="http://schemas.openxmlformats.org/drawingml/2006/picture">
+                <pic:pic xmlns:pic="http://schemas.openxmlformats.org/drawingml/2006/picture">
+                  <pic:nvPicPr>
+                    <pic:cNvPr id="3" name="Image 3" descr="Une image contenant texte&#10;&#10;Description générée automatiquement"/>
+                    <pic:cNvPicPr/>
+                  </pic:nvPicPr>
+                  <pic:blipFill>
+                    <a:blip r:embed="rId29"/>
+                    <a:stretch>
+                      <a:fillRect/>
+                    </a:stretch>
+                  </pic:blipFill>
+                  <pic:spPr>
+                    <a:xfrm>
+                      <a:off x="0" y="0"/>
+                      <a:ext cx="5340807" cy="1647611"/>
+                    </a:xfrm>
+                    <a:prstGeom prst="rect">
+                      <a:avLst/>
+                    </a:prstGeom>
+                  </pic:spPr>
+                </pic:pic>
+              </a:graphicData>
+            </a:graphic>
+          </wp:inline>
+        </w:drawing>
+      </w:r>
+    </w:p>
+    <w:p>
+      <w:r>
+        <w:lastRenderedPageBreak/>
+        <w:drawing>
+          <wp:anchor distT="0" distB="0" distL="114300" distR="114300" simplePos="0" relativeHeight="251677696" behindDoc="0" locked="0" layoutInCell="1" allowOverlap="1" wp14:anchorId="2B0AD20E" wp14:editId="72601381">
+            <wp:simplePos x="0" y="0"/>
+            <wp:positionH relativeFrom="margin">
+              <wp:align>left</wp:align>
+            </wp:positionH>
+            <wp:positionV relativeFrom="paragraph">
+              <wp:posOffset>8148</wp:posOffset>
+            </wp:positionV>
+            <wp:extent cx="3752491" cy="1952604"/>
+            <wp:effectExtent l="0" t="0" r="635" b="0"/>
+            <wp:wrapThrough wrapText="bothSides">
+              <wp:wrapPolygon edited="0">
+                <wp:start x="0" y="0"/>
+                <wp:lineTo x="0" y="21291"/>
+                <wp:lineTo x="21494" y="21291"/>
+                <wp:lineTo x="21494" y="0"/>
+                <wp:lineTo x="0" y="0"/>
+              </wp:wrapPolygon>
+            </wp:wrapThrough>
+            <wp:docPr id="16" name="Image 16" descr="Une image contenant texte&#10;&#10;Description générée automatiquement"/>
+            <wp:cNvGraphicFramePr>
+              <a:graphicFrameLocks xmlns:a="http://schemas.openxmlformats.org/drawingml/2006/main" noChangeAspect="1"/>
+            </wp:cNvGraphicFramePr>
+            <a:graphic xmlns:a="http://schemas.openxmlformats.org/drawingml/2006/main">
+              <a:graphicData uri="http://schemas.openxmlformats.org/drawingml/2006/picture">
+                <pic:pic xmlns:pic="http://schemas.openxmlformats.org/drawingml/2006/picture">
+                  <pic:nvPicPr>
+                    <pic:cNvPr id="16" name="Image 16" descr="Une image contenant texte&#10;&#10;Description générée automatiquement"/>
+                    <pic:cNvPicPr/>
+                  </pic:nvPicPr>
+                  <pic:blipFill>
+                    <a:blip r:embed="rId30">
+                      <a:extLst>
+                        <a:ext uri="{28A0092B-C50C-407E-A947-70E740481C1C}">
+                          <a14:useLocalDpi xmlns:a14="http://schemas.microsoft.com/office/drawing/2010/main" val="0"/>
+                        </a:ext>
+                      </a:extLst>
+                    </a:blip>
+                    <a:stretch>
+                      <a:fillRect/>
+                    </a:stretch>
+                  </pic:blipFill>
+                  <pic:spPr>
+                    <a:xfrm>
+                      <a:off x="0" y="0"/>
+                      <a:ext cx="3752491" cy="1952604"/>
+                    </a:xfrm>
+                    <a:prstGeom prst="rect">
+                      <a:avLst/>
+                    </a:prstGeom>
+                  </pic:spPr>
+                </pic:pic>
+              </a:graphicData>
+            </a:graphic>
+          </wp:anchor>
+        </w:drawing>
+      </w:r>
+      <w:r>
+        <w:t xml:space="preserve">On peut utiliser une </w:t>
+      </w:r>
+      <w:proofErr w:type="spellStart"/>
+      <w:r>
+        <w:t>closure</w:t>
+      </w:r>
+      <w:proofErr w:type="spellEnd"/>
+      <w:r>
+        <w:t xml:space="preserve"> (une fonction qui retourne elle-même une fonction) pour optimiser notre substitution de </w:t>
+      </w:r>
+      <w:proofErr w:type="spellStart"/>
+      <w:r>
+        <w:t>surcharche</w:t>
+      </w:r>
+      <w:proofErr w:type="spellEnd"/>
+      <w:r>
+        <w:t>.</w:t>
+      </w:r>
+    </w:p>
     <w:p/>
     <w:p/>
+    <w:p/>
+    <w:p/>
+    <w:p/>
+    <w:p>
+      <w:r>
+        <w:drawing>
+          <wp:inline distT="0" distB="0" distL="0" distR="0" wp14:anchorId="2657C94D" wp14:editId="346C1F42">
+            <wp:extent cx="4649638" cy="2171105"/>
+            <wp:effectExtent l="0" t="0" r="0" b="635"/>
+            <wp:docPr id="22" name="Image 22" descr="Une image contenant texte&#10;&#10;Description générée automatiquement"/>
+            <wp:cNvGraphicFramePr>
+              <a:graphicFrameLocks xmlns:a="http://schemas.openxmlformats.org/drawingml/2006/main" noChangeAspect="1"/>
+            </wp:cNvGraphicFramePr>
+            <a:graphic xmlns:a="http://schemas.openxmlformats.org/drawingml/2006/main">
+              <a:graphicData uri="http://schemas.openxmlformats.org/drawingml/2006/picture">
+                <pic:pic xmlns:pic="http://schemas.openxmlformats.org/drawingml/2006/picture">
+                  <pic:nvPicPr>
+                    <pic:cNvPr id="22" name="Image 22" descr="Une image contenant texte&#10;&#10;Description générée automatiquement"/>
+                    <pic:cNvPicPr/>
+                  </pic:nvPicPr>
+                  <pic:blipFill>
+                    <a:blip r:embed="rId31"/>
+                    <a:stretch>
+                      <a:fillRect/>
+                    </a:stretch>
+                  </pic:blipFill>
+                  <pic:spPr>
+                    <a:xfrm>
+                      <a:off x="0" y="0"/>
+                      <a:ext cx="4663730" cy="2177685"/>
+                    </a:xfrm>
+                    <a:prstGeom prst="rect">
+                      <a:avLst/>
+                    </a:prstGeom>
+                  </pic:spPr>
+                </pic:pic>
+              </a:graphicData>
+            </a:graphic>
+          </wp:inline>
+        </w:drawing>
+      </w:r>
+    </w:p>
+    <w:p>
+      <w:pPr>
+        <w:pStyle w:val="Titre2"/>
+      </w:pPr>
+      <w:r>
+        <w:t>Le stockage local</w:t>
+      </w:r>
+    </w:p>
+    <w:p>
+      <w:r>
+        <w:t xml:space="preserve">Permet de </w:t>
+      </w:r>
+      <w:proofErr w:type="gramStart"/>
+      <w:r>
+        <w:t>stocké</w:t>
+      </w:r>
+      <w:proofErr w:type="gramEnd"/>
+      <w:r>
+        <w:t xml:space="preserve"> des information en local sur le navigateur qui seront </w:t>
+      </w:r>
+      <w:proofErr w:type="spellStart"/>
+      <w:r>
+        <w:t>reutilisable</w:t>
+      </w:r>
+      <w:proofErr w:type="spellEnd"/>
+      <w:r>
+        <w:t xml:space="preserve"> : le </w:t>
+      </w:r>
+      <w:proofErr w:type="spellStart"/>
+      <w:r>
+        <w:t>localStorage</w:t>
+      </w:r>
+      <w:proofErr w:type="spellEnd"/>
+      <w:r>
+        <w:t xml:space="preserve"> (pas de date d’expiration) et le </w:t>
+      </w:r>
+      <w:proofErr w:type="spellStart"/>
+      <w:r>
+        <w:t>SessionStorage</w:t>
+      </w:r>
+      <w:proofErr w:type="spellEnd"/>
+      <w:r>
+        <w:t xml:space="preserve"> (durée de vie limité </w:t>
+      </w:r>
+      <w:proofErr w:type="spellStart"/>
+      <w:r>
+        <w:t>a</w:t>
+      </w:r>
+      <w:proofErr w:type="spellEnd"/>
+      <w:r>
+        <w:t xml:space="preserve"> la session)</w:t>
+      </w:r>
+    </w:p>
+    <w:p>
+      <w:r>
+        <w:drawing>
+          <wp:inline distT="0" distB="0" distL="0" distR="0" wp14:anchorId="3BC34BD9" wp14:editId="0438F86A">
+            <wp:extent cx="5313872" cy="3059056"/>
+            <wp:effectExtent l="0" t="0" r="1270" b="8255"/>
+            <wp:docPr id="23" name="Image 23" descr="Une image contenant texte&#10;&#10;Description générée automatiquement"/>
+            <wp:cNvGraphicFramePr>
+              <a:graphicFrameLocks xmlns:a="http://schemas.openxmlformats.org/drawingml/2006/main" noChangeAspect="1"/>
+            </wp:cNvGraphicFramePr>
+            <a:graphic xmlns:a="http://schemas.openxmlformats.org/drawingml/2006/main">
+              <a:graphicData uri="http://schemas.openxmlformats.org/drawingml/2006/picture">
+                <pic:pic xmlns:pic="http://schemas.openxmlformats.org/drawingml/2006/picture">
+                  <pic:nvPicPr>
+                    <pic:cNvPr id="23" name="Image 23" descr="Une image contenant texte&#10;&#10;Description générée automatiquement"/>
+                    <pic:cNvPicPr/>
+                  </pic:nvPicPr>
+                  <pic:blipFill>
+                    <a:blip r:embed="rId32"/>
+                    <a:stretch>
+                      <a:fillRect/>
+                    </a:stretch>
+                  </pic:blipFill>
+                  <pic:spPr>
+                    <a:xfrm>
+                      <a:off x="0" y="0"/>
+                      <a:ext cx="5320884" cy="3063092"/>
+                    </a:xfrm>
+                    <a:prstGeom prst="rect">
+                      <a:avLst/>
+                    </a:prstGeom>
+                  </pic:spPr>
+                </pic:pic>
+              </a:graphicData>
+            </a:graphic>
+          </wp:inline>
+        </w:drawing>
+      </w:r>
+    </w:p>
+    <w:p/>
+    <w:p/>
+    <w:p/>
+    <w:p/>
+    <w:p>
+      <w:pPr>
+        <w:pStyle w:val="Titre2"/>
+      </w:pPr>
+      <w:r>
+        <w:lastRenderedPageBreak/>
+        <w:t>Les traitements asynchrones</w:t>
+      </w:r>
+    </w:p>
+    <w:p>
+      <w:pPr>
+        <w:pStyle w:val="Titre3"/>
+      </w:pPr>
+      <w:r>
+        <w:t>callback</w:t>
+      </w:r>
+    </w:p>
+    <w:p>
+      <w:r>
+        <w:t xml:space="preserve">Les traitements asynchrones permettent d’avoir une application réactive (ex on commence à </w:t>
+      </w:r>
+      <w:r>
+        <w:t>taper</w:t>
+      </w:r>
+      <w:r>
+        <w:t xml:space="preserve"> un mot et il y </w:t>
+      </w:r>
+      <w:proofErr w:type="gramStart"/>
+      <w:r>
+        <w:t>as</w:t>
+      </w:r>
+      <w:proofErr w:type="gramEnd"/>
+      <w:r>
+        <w:t xml:space="preserve"> une proposition d’auto </w:t>
+      </w:r>
+      <w:r>
+        <w:t>complétion</w:t>
+      </w:r>
+      <w:r>
+        <w:t>)</w:t>
+      </w:r>
+      <w:r>
+        <w:t>, de gérer les traitements longs (en ne bloquant pas l’applications).</w:t>
+      </w:r>
+    </w:p>
+    <w:p>
+      <w:r>
+        <w:t>Pour utiliser ces traitements on va utiliser les callbacks ou/et les promesses.</w:t>
+      </w:r>
+    </w:p>
+    <w:p>
+      <w:r>
+        <w:t xml:space="preserve">Un callback est la possibilité de passer une fonction en paramètre d’une autre fonction qui sera appeler le moment venu. Ici le </w:t>
+      </w:r>
+      <w:proofErr w:type="spellStart"/>
+      <w:r>
+        <w:t>setTimeOut</w:t>
+      </w:r>
+      <w:proofErr w:type="spellEnd"/>
+      <w:r>
+        <w:t xml:space="preserve"> est juste pour simuler le temps d’un traitement.</w:t>
+      </w:r>
+    </w:p>
+    <w:p>
+      <w:r>
+        <w:drawing>
+          <wp:inline distT="0" distB="0" distL="0" distR="0" wp14:anchorId="7DA61366" wp14:editId="674321DE">
+            <wp:extent cx="6468378" cy="3439005"/>
+            <wp:effectExtent l="0" t="0" r="8890" b="9525"/>
+            <wp:docPr id="24" name="Image 24" descr="Une image contenant texte&#10;&#10;Description générée automatiquement"/>
+            <wp:cNvGraphicFramePr>
+              <a:graphicFrameLocks xmlns:a="http://schemas.openxmlformats.org/drawingml/2006/main" noChangeAspect="1"/>
+            </wp:cNvGraphicFramePr>
+            <a:graphic xmlns:a="http://schemas.openxmlformats.org/drawingml/2006/main">
+              <a:graphicData uri="http://schemas.openxmlformats.org/drawingml/2006/picture">
+                <pic:pic xmlns:pic="http://schemas.openxmlformats.org/drawingml/2006/picture">
+                  <pic:nvPicPr>
+                    <pic:cNvPr id="24" name="Image 24" descr="Une image contenant texte&#10;&#10;Description générée automatiquement"/>
+                    <pic:cNvPicPr/>
+                  </pic:nvPicPr>
+                  <pic:blipFill>
+                    <a:blip r:embed="rId33"/>
+                    <a:stretch>
+                      <a:fillRect/>
+                    </a:stretch>
+                  </pic:blipFill>
+                  <pic:spPr>
+                    <a:xfrm>
+                      <a:off x="0" y="0"/>
+                      <a:ext cx="6468378" cy="3439005"/>
+                    </a:xfrm>
+                    <a:prstGeom prst="rect">
+                      <a:avLst/>
+                    </a:prstGeom>
+                  </pic:spPr>
+                </pic:pic>
+              </a:graphicData>
+            </a:graphic>
+          </wp:inline>
+        </w:drawing>
+      </w:r>
+    </w:p>
+    <w:p>
+      <w:pPr>
+        <w:pStyle w:val="Titre3"/>
+      </w:pPr>
+      <w:r>
+        <w:t>Promesse</w:t>
+      </w:r>
+    </w:p>
+    <w:p>
+      <w:r>
+        <w:t xml:space="preserve">Les promesses sont </w:t>
+      </w:r>
+      <w:r>
+        <w:t>des alternatives</w:t>
+      </w:r>
+      <w:r>
+        <w:t xml:space="preserve"> au callback</w:t>
+      </w:r>
+      <w:r>
+        <w:t xml:space="preserve"> qui permettent de limiter l’interdépendance entre l’appelant et l’appeler</w:t>
+      </w:r>
+      <w:r>
+        <w:t xml:space="preserve">. Le programme ci-dessous créer la </w:t>
+      </w:r>
+      <w:r>
+        <w:t>même</w:t>
+      </w:r>
+      <w:r>
+        <w:t xml:space="preserve"> finalité que le script pour </w:t>
+      </w:r>
+      <w:r>
+        <w:t>les callbacks</w:t>
+      </w:r>
+      <w:r>
+        <w:t>.</w:t>
+      </w:r>
+    </w:p>
+    <w:p>
+      <w:r>
+        <w:t xml:space="preserve">On doit retourner une </w:t>
+      </w:r>
+      <w:r>
+        <w:rPr>
+          <w:b/>
+          <w:bCs/>
+        </w:rPr>
+        <w:t>Promise</w:t>
+      </w:r>
+      <w:r>
+        <w:t xml:space="preserve"> qui renverra soit </w:t>
+      </w:r>
+      <w:proofErr w:type="spellStart"/>
+      <w:r>
+        <w:rPr>
+          <w:b/>
+          <w:bCs/>
+        </w:rPr>
+        <w:t>reject</w:t>
+      </w:r>
+      <w:proofErr w:type="spellEnd"/>
+      <w:r>
+        <w:t xml:space="preserve"> ou </w:t>
+      </w:r>
+      <w:proofErr w:type="spellStart"/>
+      <w:r>
+        <w:rPr>
+          <w:b/>
+          <w:bCs/>
+        </w:rPr>
+        <w:t>resolve</w:t>
+      </w:r>
+      <w:proofErr w:type="spellEnd"/>
+      <w:r>
+        <w:rPr>
+          <w:b/>
+          <w:bCs/>
+        </w:rPr>
+        <w:t xml:space="preserve"> </w:t>
+      </w:r>
+      <w:r>
+        <w:t xml:space="preserve">qui seront capturer dans un </w:t>
+      </w:r>
+      <w:proofErr w:type="spellStart"/>
+      <w:r>
+        <w:rPr>
+          <w:b/>
+          <w:bCs/>
+        </w:rPr>
+        <w:t>then</w:t>
+      </w:r>
+      <w:proofErr w:type="spellEnd"/>
+      <w:r>
+        <w:rPr>
+          <w:b/>
+          <w:bCs/>
+        </w:rPr>
+        <w:t xml:space="preserve"> catch </w:t>
+      </w:r>
+      <w:r>
+        <w:t xml:space="preserve">quand le traitement sera terminé. Le </w:t>
+      </w:r>
+      <w:proofErr w:type="spellStart"/>
+      <w:r>
+        <w:t>then</w:t>
+      </w:r>
+      <w:proofErr w:type="spellEnd"/>
+      <w:r>
+        <w:t xml:space="preserve"> est déclencher en cas de succès et catch en cas de </w:t>
+      </w:r>
+      <w:proofErr w:type="spellStart"/>
+      <w:r>
+        <w:t>reject</w:t>
+      </w:r>
+      <w:proofErr w:type="spellEnd"/>
+    </w:p>
+    <w:p>
+      <w:r>
+        <w:drawing>
+          <wp:inline distT="0" distB="0" distL="0" distR="0" wp14:anchorId="1DE9C36D" wp14:editId="0EB26EFF">
+            <wp:extent cx="4589253" cy="2431436"/>
+            <wp:effectExtent l="0" t="0" r="1905" b="6985"/>
+            <wp:docPr id="29" name="Image 29"/>
+            <wp:cNvGraphicFramePr>
+              <a:graphicFrameLocks xmlns:a="http://schemas.openxmlformats.org/drawingml/2006/main" noChangeAspect="1"/>
+            </wp:cNvGraphicFramePr>
+            <a:graphic xmlns:a="http://schemas.openxmlformats.org/drawingml/2006/main">
+              <a:graphicData uri="http://schemas.openxmlformats.org/drawingml/2006/picture">
+                <pic:pic xmlns:pic="http://schemas.openxmlformats.org/drawingml/2006/picture">
+                  <pic:nvPicPr>
+                    <pic:cNvPr id="1" name=""/>
+                    <pic:cNvPicPr/>
+                  </pic:nvPicPr>
+                  <pic:blipFill>
+                    <a:blip r:embed="rId34"/>
+                    <a:stretch>
+                      <a:fillRect/>
+                    </a:stretch>
+                  </pic:blipFill>
+                  <pic:spPr>
+                    <a:xfrm>
+                      <a:off x="0" y="0"/>
+                      <a:ext cx="4598055" cy="2436100"/>
+                    </a:xfrm>
+                    <a:prstGeom prst="rect">
+                      <a:avLst/>
+                    </a:prstGeom>
+                  </pic:spPr>
+                </pic:pic>
+              </a:graphicData>
+            </a:graphic>
+          </wp:inline>
+        </w:drawing>
+      </w:r>
+    </w:p>
     <w:sectPr>
       <w:pgSz w:w="11906" w:h="16838"/>
       <w:pgMar w:top="720" w:right="720" w:bottom="720" w:left="720" w:header="708" w:footer="708" w:gutter="0"/>

</xml_diff>